<commit_message>
Forgot to update step numbers in docx
</commit_message>
<xml_diff>
--- a/docassemble/ChildSupport/data/templates/child_support_action_plan_just_moving_start_a_case_to_after_CSED.docx
+++ b/docassemble/ChildSupport/data/templates/child_support_action_plan_just_moving_start_a_case_to_after_CSED.docx
@@ -41,7 +41,15 @@
               <w:t>p</w:t>
             </w:r>
             <w:r>
-              <w:t xml:space="preserve"> if existing_case == 'open' and interim_motion == 'ask' %}</w:t>
+              <w:t xml:space="preserve"> if existing_case == 'open' and </w:t>
+            </w:r>
+            <w:proofErr w:type="spellStart"/>
+            <w:r>
+              <w:t>interim_motion</w:t>
+            </w:r>
+            <w:proofErr w:type="spellEnd"/>
+            <w:r>
+              <w:t xml:space="preserve"> == 'ask' %}</w:t>
             </w:r>
           </w:p>
           <w:p>
@@ -946,27 +954,14 @@
             <w:r>
               <w:t xml:space="preserve">Step </w:t>
             </w:r>
-            <w:r>
-              <w:fldChar w:fldCharType="begin"/>
-            </w:r>
-            <w:r>
-              <w:instrText xml:space="preserve"> SEQ stepList \* MERGEFORMAT </w:instrText>
-            </w:r>
-            <w:r>
-              <w:fldChar w:fldCharType="separate"/>
-            </w:r>
-            <w:r>
-              <w:rPr>
-                <w:noProof/>
-              </w:rPr>
-              <w:t>1</w:t>
-            </w:r>
-            <w:r>
-              <w:rPr>
-                <w:noProof/>
-              </w:rPr>
-              <w:fldChar w:fldCharType="end"/>
-            </w:r>
+            <w:fldSimple w:instr=" SEQ stepList \* MERGEFORMAT ">
+              <w:r>
+                <w:rPr>
+                  <w:noProof/>
+                </w:rPr>
+                <w:t>1</w:t>
+              </w:r>
+            </w:fldSimple>
             <w:r>
               <w:t xml:space="preserve">: </w:t>
             </w:r>
@@ -1744,8 +1739,21 @@
               <w:br/>
             </w:r>
             <w:r>
-              <w:t>health.alaska.gov/dph/VitalStats</w:t>
-            </w:r>
+              <w:t>health.alaska.gov/</w:t>
+            </w:r>
+            <w:proofErr w:type="spellStart"/>
+            <w:r>
+              <w:t>dph</w:t>
+            </w:r>
+            <w:proofErr w:type="spellEnd"/>
+            <w:r>
+              <w:t>/</w:t>
+            </w:r>
+            <w:proofErr w:type="spellStart"/>
+            <w:r>
+              <w:t>VitalStats</w:t>
+            </w:r>
+            <w:proofErr w:type="spellEnd"/>
           </w:p>
           <w:p>
             <w:pPr>
@@ -1763,8 +1771,13 @@
               <w:br/>
             </w:r>
             <w:r>
-              <w:t>courts.alaska.gov/shc/family/glossary.htm#dna</w:t>
-            </w:r>
+              <w:t>courts.alaska.gov/shc/family/</w:t>
+            </w:r>
+            <w:proofErr w:type="spellStart"/>
+            <w:r>
+              <w:t>glossary.htm#dna</w:t>
+            </w:r>
+            <w:proofErr w:type="spellEnd"/>
           </w:p>
           <w:p>
             <w:pPr>
@@ -1840,8 +1853,13 @@
               <w:t>ocassemble.akcourts.</w:t>
             </w:r>
             <w:r>
-              <w:t>gov/start/AskingForChildCustody</w:t>
-            </w:r>
+              <w:t>gov/start/</w:t>
+            </w:r>
+            <w:proofErr w:type="spellStart"/>
+            <w:r>
+              <w:t>AskingForChildCustody</w:t>
+            </w:r>
+            <w:proofErr w:type="spellEnd"/>
           </w:p>
           <w:p>
             <w:pPr>
@@ -1893,8 +1911,17 @@
                 <w:sz w:val="23"/>
                 <w:szCs w:val="23"/>
               </w:rPr>
-              <w:t>Docassemble.akcourts.gov/start/EndOfMarriageOrLegalSeparation</w:t>
-            </w:r>
+              <w:t>Docassemble.akcourts.gov/start/</w:t>
+            </w:r>
+            <w:proofErr w:type="spellStart"/>
+            <w:r>
+              <w:rPr>
+                <w:sz w:val="23"/>
+                <w:szCs w:val="23"/>
+              </w:rPr>
+              <w:t>EndOfMarriageOrLegalSeparation</w:t>
+            </w:r>
+            <w:proofErr w:type="spellEnd"/>
           </w:p>
           <w:p>
             <w:pPr>
@@ -1912,8 +1939,13 @@
               <w:br/>
             </w:r>
             <w:r>
-              <w:t>courts.alaska.gov/shc/family/shcforms.htm#paternity</w:t>
-            </w:r>
+              <w:t>courts.alaska.gov/shc/family/</w:t>
+            </w:r>
+            <w:proofErr w:type="spellStart"/>
+            <w:r>
+              <w:t>shcforms.htm#paternity</w:t>
+            </w:r>
+            <w:proofErr w:type="spellEnd"/>
           </w:p>
           <w:p>
             <w:pPr>
@@ -2036,7 +2068,15 @@
               <w:t>ask_court_or_cssd</w:t>
             </w:r>
             <w:r>
-              <w:t xml:space="preserve"> in('cssd', 'both') </w:t>
+              <w:t xml:space="preserve"> in('</w:t>
+            </w:r>
+            <w:proofErr w:type="spellStart"/>
+            <w:r>
+              <w:t>cssd</w:t>
+            </w:r>
+            <w:proofErr w:type="spellEnd"/>
+            <w:r>
+              <w:t xml:space="preserve">', 'both') </w:t>
             </w:r>
             <w:r>
               <w:t>%}</w:t>
@@ -2080,27 +2120,14 @@
             <w:r>
               <w:t xml:space="preserve">Step </w:t>
             </w:r>
-            <w:r>
-              <w:fldChar w:fldCharType="begin"/>
-            </w:r>
-            <w:r>
-              <w:instrText xml:space="preserve"> SEQ stepList \* MERGEFORMAT </w:instrText>
-            </w:r>
-            <w:r>
-              <w:fldChar w:fldCharType="separate"/>
-            </w:r>
-            <w:r>
-              <w:rPr>
-                <w:noProof/>
-              </w:rPr>
-              <w:t>4</w:t>
-            </w:r>
-            <w:r>
-              <w:rPr>
-                <w:noProof/>
-              </w:rPr>
-              <w:fldChar w:fldCharType="end"/>
-            </w:r>
+            <w:fldSimple w:instr=" SEQ stepList \* MERGEFORMAT ">
+              <w:r>
+                <w:rPr>
+                  <w:noProof/>
+                </w:rPr>
+                <w:t>2</w:t>
+              </w:r>
+            </w:fldSimple>
             <w:r>
               <w:t xml:space="preserve">: </w:t>
             </w:r>
@@ -2499,7 +2526,15 @@
               <w:ind w:left="376"/>
             </w:pPr>
             <w:r>
-              <w:t xml:space="preserve">Submit an online application by logging into myAlaska.  </w:t>
+              <w:t xml:space="preserve">Submit an online application by logging into </w:t>
+            </w:r>
+            <w:proofErr w:type="spellStart"/>
+            <w:r>
+              <w:t>myAlaska</w:t>
+            </w:r>
+            <w:proofErr w:type="spellEnd"/>
+            <w:r>
+              <w:t xml:space="preserve">.  </w:t>
             </w:r>
           </w:p>
           <w:p>
@@ -2971,8 +3006,13 @@
               <w:t>D</w:t>
             </w:r>
             <w:r>
-              <w:t>ocassemble.akcourts.gov/start/ChangingChildSupport</w:t>
-            </w:r>
+              <w:t>ocassemble.akcourts.gov/start/</w:t>
+            </w:r>
+            <w:proofErr w:type="spellStart"/>
+            <w:r>
+              <w:t>ChangingChildSupport</w:t>
+            </w:r>
+            <w:proofErr w:type="spellEnd"/>
           </w:p>
           <w:p>
             <w:pPr>
@@ -3126,8 +3166,13 @@
               <w:br/>
             </w:r>
             <w:r>
-              <w:t>ChildSupport.alaska.gov/child-support-services/information/faqs</w:t>
-            </w:r>
+              <w:t>ChildSupport.alaska.gov/child-support-services/information/</w:t>
+            </w:r>
+            <w:proofErr w:type="spellStart"/>
+            <w:r>
+              <w:t>faqs</w:t>
+            </w:r>
+            <w:proofErr w:type="spellEnd"/>
           </w:p>
           <w:p>
             <w:pPr>
@@ -3376,11 +3421,24 @@
             <w:r>
               <w:t xml:space="preserve">Step </w:t>
             </w:r>
-            <w:fldSimple w:instr=" SEQ stepList \* MERGEFORMAT ">
-              <w:r>
-                <w:t>2</w:t>
-              </w:r>
-            </w:fldSimple>
+            <w:r>
+              <w:fldChar w:fldCharType="begin"/>
+            </w:r>
+            <w:r>
+              <w:instrText xml:space="preserve"> SEQ stepList \* MERGEFORMAT </w:instrText>
+            </w:r>
+            <w:r>
+              <w:fldChar w:fldCharType="separate"/>
+            </w:r>
+            <w:r>
+              <w:rPr>
+                <w:noProof/>
+              </w:rPr>
+              <w:t>3</w:t>
+            </w:r>
+            <w:r>
+              <w:fldChar w:fldCharType="end"/>
+            </w:r>
             <w:r>
               <w:t>: S</w:t>
             </w:r>
@@ -3446,8 +3504,16 @@
               <w:rPr>
                 <w:color w:val="00B0F0"/>
               </w:rPr>
-              <w:t>if parents_married</w:t>
-            </w:r>
+              <w:t xml:space="preserve">if </w:t>
+            </w:r>
+            <w:proofErr w:type="spellStart"/>
+            <w:r>
+              <w:rPr>
+                <w:color w:val="00B0F0"/>
+              </w:rPr>
+              <w:t>parents_married</w:t>
+            </w:r>
+            <w:proofErr w:type="spellEnd"/>
             <w:r>
               <w:rPr>
                 <w:color w:val="00B0F0"/>
@@ -3479,8 +3545,17 @@
                 <w:sz w:val="23"/>
                 <w:szCs w:val="23"/>
               </w:rPr>
-              <w:t>Docassemble.akcourts.gov/start/EndOfMarriageOrLegalSeparation</w:t>
-            </w:r>
+              <w:t>Docassemble.akcourts.gov/start/</w:t>
+            </w:r>
+            <w:proofErr w:type="spellStart"/>
+            <w:r>
+              <w:rPr>
+                <w:sz w:val="23"/>
+                <w:szCs w:val="23"/>
+              </w:rPr>
+              <w:t>EndOfMarriageOrLegalSeparation</w:t>
+            </w:r>
+            <w:proofErr w:type="spellEnd"/>
             <w:r>
               <w:rPr>
                 <w:color w:val="00B0F0"/>
@@ -3515,8 +3590,13 @@
               <w:t>ocassemble.akcourts.</w:t>
             </w:r>
             <w:r>
-              <w:t>gov/start/AskingForChildCustody</w:t>
-            </w:r>
+              <w:t>gov/start/</w:t>
+            </w:r>
+            <w:proofErr w:type="spellStart"/>
+            <w:r>
+              <w:t>AskingForChildCustody</w:t>
+            </w:r>
+            <w:proofErr w:type="spellEnd"/>
           </w:p>
           <w:p>
             <w:pPr>
@@ -3543,7 +3623,21 @@
                 <w:color w:val="0070C0"/>
               </w:rPr>
               <w:lastRenderedPageBreak/>
-              <w:t>{% if  general_information_about_forms %}</w:t>
+              <w:t xml:space="preserve">{% if  </w:t>
+            </w:r>
+            <w:proofErr w:type="spellStart"/>
+            <w:r>
+              <w:rPr>
+                <w:color w:val="0070C0"/>
+              </w:rPr>
+              <w:t>general_information_about_forms</w:t>
+            </w:r>
+            <w:proofErr w:type="spellEnd"/>
+            <w:r>
+              <w:rPr>
+                <w:color w:val="0070C0"/>
+              </w:rPr>
+              <w:t xml:space="preserve"> %}</w:t>
             </w:r>
             <w:r>
               <w:t xml:space="preserve">Use the other steps in this action plan to help you fill out the child support forms you need to start your case. </w:t>
@@ -3564,7 +3658,21 @@
               <w:rPr>
                 <w:color w:val="9CC2E5" w:themeColor="accent5" w:themeTint="99"/>
               </w:rPr>
-              <w:t>{% if interim_motion == 'ask' %}</w:t>
+              <w:t xml:space="preserve">{% if </w:t>
+            </w:r>
+            <w:proofErr w:type="spellStart"/>
+            <w:r>
+              <w:rPr>
+                <w:color w:val="9CC2E5" w:themeColor="accent5" w:themeTint="99"/>
+              </w:rPr>
+              <w:t>interim_motion</w:t>
+            </w:r>
+            <w:proofErr w:type="spellEnd"/>
+            <w:r>
+              <w:rPr>
+                <w:color w:val="9CC2E5" w:themeColor="accent5" w:themeTint="99"/>
+              </w:rPr>
+              <w:t xml:space="preserve"> == 'ask' %}</w:t>
             </w:r>
             <w:r>
               <w:t xml:space="preserve">File your </w:t>
@@ -3657,14 +3765,27 @@
             <w:r>
               <w:t xml:space="preserve">Step </w:t>
             </w:r>
-            <w:fldSimple w:instr=" SEQ stepList  \* MERGEFORMAT  \* MERGEFORMAT ">
-              <w:r>
-                <w:rPr>
-                  <w:noProof/>
-                </w:rPr>
-                <w:t>3</w:t>
-              </w:r>
-            </w:fldSimple>
+            <w:r>
+              <w:fldChar w:fldCharType="begin"/>
+            </w:r>
+            <w:r>
+              <w:instrText xml:space="preserve"> SEQ stepList  \* MERGEFORMAT  \* MERGEFORMAT </w:instrText>
+            </w:r>
+            <w:r>
+              <w:fldChar w:fldCharType="separate"/>
+            </w:r>
+            <w:r>
+              <w:rPr>
+                <w:noProof/>
+              </w:rPr>
+              <w:t>4</w:t>
+            </w:r>
+            <w:r>
+              <w:rPr>
+                <w:noProof/>
+              </w:rPr>
+              <w:fldChar w:fldCharType="end"/>
+            </w:r>
             <w:r>
               <w:t xml:space="preserve">: </w:t>
             </w:r>
@@ -4093,37 +4214,24 @@
             <w:r>
               <w:t xml:space="preserve">Step </w:t>
             </w:r>
-            <w:r>
-              <w:fldChar w:fldCharType="begin"/>
-            </w:r>
-            <w:r>
-              <w:instrText xml:space="preserve"> SEQ stepList \* MERGEFORMAT </w:instrText>
-            </w:r>
-            <w:r>
-              <w:fldChar w:fldCharType="separate"/>
-            </w:r>
+            <w:fldSimple w:instr=" SEQ stepList \* MERGEFORMAT ">
+              <w:r>
+                <w:rPr>
+                  <w:noProof/>
+                </w:rPr>
+                <w:t>5</w:t>
+              </w:r>
+            </w:fldSimple>
             <w:r>
               <w:rPr>
                 <w:noProof/>
               </w:rPr>
-              <w:t>5</w:t>
+              <w:t>:</w:t>
             </w:r>
             <w:r>
               <w:rPr>
                 <w:noProof/>
               </w:rPr>
-              <w:fldChar w:fldCharType="end"/>
-            </w:r>
-            <w:r>
-              <w:rPr>
-                <w:noProof/>
-              </w:rPr>
-              <w:t>:</w:t>
-            </w:r>
-            <w:r>
-              <w:rPr>
-                <w:noProof/>
-              </w:rPr>
               <w:t xml:space="preserve"> </w:t>
             </w:r>
             <w:r>
@@ -4135,8 +4243,13 @@
             <w:r>
               <w:t xml:space="preserve">espond to your {{ </w:t>
             </w:r>
-            <w:r>
-              <w:t xml:space="preserve">case_type </w:t>
+            <w:proofErr w:type="spellStart"/>
+            <w:r>
+              <w:t>case_type</w:t>
+            </w:r>
+            <w:proofErr w:type="spellEnd"/>
+            <w:r>
+              <w:t xml:space="preserve"> </w:t>
             </w:r>
             <w:r>
               <w:t>}} case</w:t>
@@ -4171,7 +4284,15 @@
               <w:t>to answer questions and get detailed steps about how to respond in your</w:t>
             </w:r>
             <w:r>
-              <w:t xml:space="preserve"> {{ case_type }}</w:t>
+              <w:t xml:space="preserve"> {{ </w:t>
+            </w:r>
+            <w:proofErr w:type="spellStart"/>
+            <w:r>
+              <w:t>case_type</w:t>
+            </w:r>
+            <w:proofErr w:type="spellEnd"/>
+            <w:r>
+              <w:t xml:space="preserve"> }}</w:t>
             </w:r>
             <w:r>
               <w:t xml:space="preserve"> case</w:t>
@@ -4207,8 +4328,16 @@
               <w:rPr>
                 <w:color w:val="00B050"/>
               </w:rPr>
-              <w:t xml:space="preserve"> if case_type</w:t>
-            </w:r>
+              <w:t xml:space="preserve"> if </w:t>
+            </w:r>
+            <w:proofErr w:type="spellStart"/>
+            <w:r>
+              <w:rPr>
+                <w:color w:val="00B050"/>
+              </w:rPr>
+              <w:t>case_type</w:t>
+            </w:r>
+            <w:proofErr w:type="spellEnd"/>
             <w:r>
               <w:rPr>
                 <w:color w:val="00B050"/>
@@ -4262,8 +4391,18 @@
                   <w:color w:val="202529"/>
                   <w:u w:val="none"/>
                 </w:rPr>
-                <w:t>Docassemble.AKCourts.gov/start/RespondToDivorce</w:t>
-              </w:r>
+                <w:t>Docassemble.AKCourts.gov/start/</w:t>
+              </w:r>
+              <w:proofErr w:type="spellStart"/>
+              <w:r>
+                <w:rPr>
+                  <w:rStyle w:val="Hyperlink"/>
+                  <w:color w:val="202529"/>
+                  <w:u w:val="none"/>
+                </w:rPr>
+                <w:t>RespondToDivorce</w:t>
+              </w:r>
+              <w:proofErr w:type="spellEnd"/>
             </w:hyperlink>
           </w:p>
           <w:p>
@@ -4331,7 +4470,16 @@
                   <w:u w:val="none"/>
                 </w:rPr>
                 <w:br/>
-                <w:t>Docassemble.AKCourts.gov/start/Respond</w:t>
+                <w:t>Docassemble.AKCourts.gov/start/</w:t>
+              </w:r>
+              <w:proofErr w:type="spellStart"/>
+              <w:r>
+                <w:rPr>
+                  <w:rStyle w:val="Hyperlink"/>
+                  <w:color w:val="202529"/>
+                  <w:u w:val="none"/>
+                </w:rPr>
+                <w:t>Respond</w:t>
               </w:r>
               <w:r>
                 <w:rPr>
@@ -4341,6 +4489,7 @@
                 </w:rPr>
                 <w:t>ToCustody</w:t>
               </w:r>
+              <w:proofErr w:type="spellEnd"/>
               <w:r>
                 <w:rPr>
                   <w:rStyle w:val="Hyperlink"/>
@@ -4445,9 +4594,11 @@
             <w:r>
               <w:t xml:space="preserve">{%tr if </w:t>
             </w:r>
+            <w:proofErr w:type="spellStart"/>
             <w:r>
               <w:t>interim_motion</w:t>
             </w:r>
+            <w:proofErr w:type="spellEnd"/>
             <w:r>
               <w:t xml:space="preserve"> == 'ask'</w:t>
             </w:r>
@@ -4493,27 +4644,14 @@
             <w:r>
               <w:t xml:space="preserve">Step </w:t>
             </w:r>
-            <w:r>
-              <w:fldChar w:fldCharType="begin"/>
-            </w:r>
-            <w:r>
-              <w:instrText xml:space="preserve"> SEQ stepList \* MERGEFORMAT </w:instrText>
-            </w:r>
-            <w:r>
-              <w:fldChar w:fldCharType="separate"/>
-            </w:r>
-            <w:r>
-              <w:rPr>
-                <w:noProof/>
-              </w:rPr>
-              <w:t>6</w:t>
-            </w:r>
-            <w:r>
-              <w:rPr>
-                <w:noProof/>
-              </w:rPr>
-              <w:fldChar w:fldCharType="end"/>
-            </w:r>
+            <w:fldSimple w:instr=" SEQ stepList \* MERGEFORMAT ">
+              <w:r>
+                <w:rPr>
+                  <w:noProof/>
+                </w:rPr>
+                <w:t>6</w:t>
+              </w:r>
+            </w:fldSimple>
             <w:r>
               <w:t xml:space="preserve">: </w:t>
             </w:r>
@@ -4721,7 +4859,23 @@
               <w:ind w:left="-18"/>
             </w:pPr>
             <w:r>
-              <w:t>{% for image_data in images_list %}</w:t>
+              <w:t xml:space="preserve">{% for </w:t>
+            </w:r>
+            <w:proofErr w:type="spellStart"/>
+            <w:r>
+              <w:t>image_data</w:t>
+            </w:r>
+            <w:proofErr w:type="spellEnd"/>
+            <w:r>
+              <w:t xml:space="preserve"> in </w:t>
+            </w:r>
+            <w:proofErr w:type="spellStart"/>
+            <w:r>
+              <w:t>images_list</w:t>
+            </w:r>
+            <w:proofErr w:type="spellEnd"/>
+            <w:r>
+              <w:t xml:space="preserve"> %}</w:t>
             </w:r>
           </w:p>
           <w:p>
@@ -4734,7 +4888,15 @@
               <w:ind w:left="-18"/>
             </w:pPr>
             <w:r>
-              <w:t>{{ image_data['image'].show(width='5in%') }}</w:t>
+              <w:t xml:space="preserve">{{ </w:t>
+            </w:r>
+            <w:proofErr w:type="spellStart"/>
+            <w:r>
+              <w:t>image_data</w:t>
+            </w:r>
+            <w:proofErr w:type="spellEnd"/>
+            <w:r>
+              <w:t>['image'].show(width='5in%') }}</w:t>
             </w:r>
           </w:p>
           <w:p>
@@ -4747,7 +4909,15 @@
               <w:ind w:left="-18"/>
             </w:pPr>
             <w:r>
-              <w:t>{% endfor %}</w:t>
+              <w:t xml:space="preserve">{% </w:t>
+            </w:r>
+            <w:proofErr w:type="spellStart"/>
+            <w:r>
+              <w:t>endfor</w:t>
+            </w:r>
+            <w:proofErr w:type="spellEnd"/>
+            <w:r>
+              <w:t xml:space="preserve"> %}</w:t>
             </w:r>
           </w:p>
           <w:p>
@@ -4788,7 +4958,15 @@
               <w:ind w:left="342"/>
             </w:pPr>
             <w:r>
-              <w:t>{%p if number_of_children  == "one" %}</w:t>
+              <w:t xml:space="preserve">{%p if </w:t>
+            </w:r>
+            <w:proofErr w:type="spellStart"/>
+            <w:r>
+              <w:t>number_of_children</w:t>
+            </w:r>
+            <w:proofErr w:type="spellEnd"/>
+            <w:r>
+              <w:t xml:space="preserve">  == "one" %}</w:t>
             </w:r>
           </w:p>
           <w:p>
@@ -5142,8 +5320,13 @@
               <w:br/>
             </w:r>
             <w:r>
-              <w:t>courts.alaska.gov/shc/family/motions.htm#order</w:t>
-            </w:r>
+              <w:t>courts.alaska.gov/shc/family/</w:t>
+            </w:r>
+            <w:proofErr w:type="spellStart"/>
+            <w:r>
+              <w:t>motions.htm#order</w:t>
+            </w:r>
+            <w:proofErr w:type="spellEnd"/>
           </w:p>
         </w:tc>
       </w:tr>
@@ -5212,12 +5395,22 @@
             <w:r>
               <w:t xml:space="preserve"> </w:t>
             </w:r>
-            <w:r>
-              <w:t xml:space="preserve">general_information_about_forms </w:t>
-            </w:r>
-            <w:r>
-              <w:t xml:space="preserve"> or interim_motion</w:t>
-            </w:r>
+            <w:proofErr w:type="spellStart"/>
+            <w:r>
+              <w:t>general_information_about_forms</w:t>
+            </w:r>
+            <w:proofErr w:type="spellEnd"/>
+            <w:r>
+              <w:t xml:space="preserve"> </w:t>
+            </w:r>
+            <w:r>
+              <w:t xml:space="preserve"> or </w:t>
+            </w:r>
+            <w:proofErr w:type="spellStart"/>
+            <w:r>
+              <w:t>interim_motion</w:t>
+            </w:r>
+            <w:proofErr w:type="spellEnd"/>
             <w:r>
               <w:t xml:space="preserve"> == 'ask'</w:t>
             </w:r>
@@ -5482,12 +5675,14 @@
             <w:r>
               <w:t xml:space="preserve"> if </w:t>
             </w:r>
+            <w:proofErr w:type="spellStart"/>
             <w:r>
               <w:rPr>
                 <w:rFonts w:ascii="Tahoma" w:eastAsia="Times New Roman" w:hAnsi="Tahoma" w:cs="Tahoma"/>
               </w:rPr>
               <w:t>number_of_children</w:t>
             </w:r>
+            <w:proofErr w:type="spellEnd"/>
             <w:r>
               <w:rPr>
                 <w:rFonts w:ascii="Tahoma" w:eastAsia="Times New Roman" w:hAnsi="Tahoma" w:cs="Tahoma"/>
@@ -5870,12 +6065,14 @@
             <w:r>
               <w:t xml:space="preserve">if </w:t>
             </w:r>
+            <w:proofErr w:type="spellStart"/>
             <w:r>
               <w:rPr>
                 <w:rFonts w:ascii="Tahoma" w:eastAsia="Times New Roman" w:hAnsi="Tahoma" w:cs="Tahoma"/>
               </w:rPr>
               <w:t>number_of_children</w:t>
             </w:r>
+            <w:proofErr w:type="spellEnd"/>
             <w:r>
               <w:rPr>
                 <w:rFonts w:ascii="Tahoma" w:eastAsia="Times New Roman" w:hAnsi="Tahoma" w:cs="Tahoma"/>
@@ -6551,8 +6748,13 @@
             <w:r>
               <w:t xml:space="preserve">{%tr if </w:t>
             </w:r>
-            <w:r>
-              <w:t xml:space="preserve">interim_motion == 'ask' </w:t>
+            <w:proofErr w:type="spellStart"/>
+            <w:r>
+              <w:t>interim_motion</w:t>
+            </w:r>
+            <w:proofErr w:type="spellEnd"/>
+            <w:r>
+              <w:t xml:space="preserve"> == 'ask' </w:t>
             </w:r>
             <w:r>
               <w:t xml:space="preserve"> </w:t>
@@ -6599,27 +6801,14 @@
             <w:r>
               <w:t xml:space="preserve">Step </w:t>
             </w:r>
-            <w:r>
-              <w:fldChar w:fldCharType="begin"/>
-            </w:r>
-            <w:r>
-              <w:instrText xml:space="preserve"> SEQ stepList \* MERGEFORMAT </w:instrText>
-            </w:r>
-            <w:r>
-              <w:fldChar w:fldCharType="separate"/>
-            </w:r>
-            <w:r>
-              <w:rPr>
-                <w:noProof/>
-              </w:rPr>
-              <w:t>12</w:t>
-            </w:r>
-            <w:r>
-              <w:rPr>
-                <w:noProof/>
-              </w:rPr>
-              <w:fldChar w:fldCharType="end"/>
-            </w:r>
+            <w:fldSimple w:instr=" SEQ stepList \* MERGEFORMAT ">
+              <w:r>
+                <w:rPr>
+                  <w:noProof/>
+                </w:rPr>
+                <w:t>12</w:t>
+              </w:r>
+            </w:fldSimple>
             <w:r>
               <w:t xml:space="preserve">: </w:t>
             </w:r>
@@ -6654,8 +6843,13 @@
             <w:r>
               <w:t xml:space="preserve">{{ </w:t>
             </w:r>
-            <w:r>
-              <w:t>other_party_in_case }</w:t>
+            <w:proofErr w:type="spellStart"/>
+            <w:r>
+              <w:t>other_party_in_case</w:t>
+            </w:r>
+            <w:proofErr w:type="spellEnd"/>
+            <w:r>
+              <w:t xml:space="preserve"> }</w:t>
             </w:r>
             <w:r>
               <w:t>}</w:t>
@@ -6678,8 +6872,13 @@
             <w:r>
               <w:t xml:space="preserve">{{ </w:t>
             </w:r>
-            <w:r>
-              <w:t>other_party_in_case }</w:t>
+            <w:proofErr w:type="spellStart"/>
+            <w:r>
+              <w:t>other_party_in_case</w:t>
+            </w:r>
+            <w:proofErr w:type="spellEnd"/>
+            <w:r>
+              <w:t xml:space="preserve"> }</w:t>
             </w:r>
             <w:r>
               <w:t>}</w:t>
@@ -6785,8 +6984,13 @@
             <w:r>
               <w:t xml:space="preserve">{{ </w:t>
             </w:r>
-            <w:r>
-              <w:t>other_party_in_case }</w:t>
+            <w:proofErr w:type="spellStart"/>
+            <w:r>
+              <w:t>other_party_in_case</w:t>
+            </w:r>
+            <w:proofErr w:type="spellEnd"/>
+            <w:r>
+              <w:t xml:space="preserve"> }</w:t>
             </w:r>
             <w:r>
               <w:t>}</w:t>
@@ -6822,8 +7026,13 @@
             <w:r>
               <w:t xml:space="preserve">{{ </w:t>
             </w:r>
-            <w:r>
-              <w:t>other_party_in_case }</w:t>
+            <w:proofErr w:type="spellStart"/>
+            <w:r>
+              <w:t>other_party_in_case</w:t>
+            </w:r>
+            <w:proofErr w:type="spellEnd"/>
+            <w:r>
+              <w:t xml:space="preserve"> }</w:t>
             </w:r>
             <w:r>
               <w:t>}</w:t>
@@ -6859,8 +7068,13 @@
             <w:r>
               <w:t xml:space="preserve">{{ </w:t>
             </w:r>
-            <w:r>
-              <w:t>other_party_in_case }</w:t>
+            <w:proofErr w:type="spellStart"/>
+            <w:r>
+              <w:t>other_party_in_case</w:t>
+            </w:r>
+            <w:proofErr w:type="spellEnd"/>
+            <w:r>
+              <w:t xml:space="preserve"> }</w:t>
             </w:r>
             <w:r>
               <w:t xml:space="preserve">} </w:t>
@@ -6992,7 +7206,23 @@
               <w:ind w:left="-143"/>
             </w:pPr>
             <w:r>
-              <w:t>{% for image_data in images_list %}</w:t>
+              <w:t xml:space="preserve">{% for </w:t>
+            </w:r>
+            <w:proofErr w:type="spellStart"/>
+            <w:r>
+              <w:t>image_data</w:t>
+            </w:r>
+            <w:proofErr w:type="spellEnd"/>
+            <w:r>
+              <w:t xml:space="preserve"> in </w:t>
+            </w:r>
+            <w:proofErr w:type="spellStart"/>
+            <w:r>
+              <w:t>images_list</w:t>
+            </w:r>
+            <w:proofErr w:type="spellEnd"/>
+            <w:r>
+              <w:t xml:space="preserve"> %}</w:t>
             </w:r>
           </w:p>
           <w:p>
@@ -7005,7 +7235,15 @@
               <w:ind w:left="-143"/>
             </w:pPr>
             <w:r>
-              <w:t>{{  image_data['text'] }}</w:t>
+              <w:t xml:space="preserve">{{  </w:t>
+            </w:r>
+            <w:proofErr w:type="spellStart"/>
+            <w:r>
+              <w:t>image_data</w:t>
+            </w:r>
+            <w:proofErr w:type="spellEnd"/>
+            <w:r>
+              <w:t>['text'] }}</w:t>
             </w:r>
           </w:p>
           <w:p>
@@ -7018,7 +7256,15 @@
               <w:ind w:left="-143"/>
             </w:pPr>
             <w:r>
-              <w:t>{{ image_data['image'].show(width='5in%') }}</w:t>
+              <w:t xml:space="preserve">{{ </w:t>
+            </w:r>
+            <w:proofErr w:type="spellStart"/>
+            <w:r>
+              <w:t>image_data</w:t>
+            </w:r>
+            <w:proofErr w:type="spellEnd"/>
+            <w:r>
+              <w:t>['image'].show(width='5in%') }}</w:t>
             </w:r>
           </w:p>
           <w:p>
@@ -7031,7 +7277,15 @@
               <w:ind w:left="-143"/>
             </w:pPr>
             <w:r>
-              <w:t>{% endfor %}</w:t>
+              <w:t xml:space="preserve">{% </w:t>
+            </w:r>
+            <w:proofErr w:type="spellStart"/>
+            <w:r>
+              <w:t>endfor</w:t>
+            </w:r>
+            <w:proofErr w:type="spellEnd"/>
+            <w:r>
+              <w:t xml:space="preserve"> %}</w:t>
             </w:r>
           </w:p>
         </w:tc>
@@ -7058,27 +7312,14 @@
               <w:lastRenderedPageBreak/>
               <w:t xml:space="preserve">Step </w:t>
             </w:r>
-            <w:r>
-              <w:fldChar w:fldCharType="begin"/>
-            </w:r>
-            <w:r>
-              <w:instrText xml:space="preserve"> SEQ stepList \* MERGEFORMAT </w:instrText>
-            </w:r>
-            <w:r>
-              <w:fldChar w:fldCharType="separate"/>
-            </w:r>
-            <w:r>
-              <w:rPr>
-                <w:noProof/>
-              </w:rPr>
-              <w:t>13</w:t>
-            </w:r>
-            <w:r>
-              <w:rPr>
-                <w:noProof/>
-              </w:rPr>
-              <w:fldChar w:fldCharType="end"/>
-            </w:r>
+            <w:fldSimple w:instr=" SEQ stepList \* MERGEFORMAT ">
+              <w:r>
+                <w:rPr>
+                  <w:noProof/>
+                </w:rPr>
+                <w:t>13</w:t>
+              </w:r>
+            </w:fldSimple>
             <w:r>
               <w:t>: File</w:t>
             </w:r>
@@ -7239,8 +7480,13 @@
             <w:r>
               <w:t xml:space="preserve">{{ </w:t>
             </w:r>
-            <w:r>
-              <w:t>other_party_in_case }</w:t>
+            <w:proofErr w:type="spellStart"/>
+            <w:r>
+              <w:t>other_party_in_case</w:t>
+            </w:r>
+            <w:proofErr w:type="spellEnd"/>
+            <w:r>
+              <w:t xml:space="preserve"> }</w:t>
             </w:r>
             <w:r>
               <w:t>}</w:t>
@@ -7277,7 +7523,15 @@
               <w:br/>
             </w:r>
             <w:r>
-              <w:t>courts.alaska.gov/efile/users.htm</w:t>
+              <w:t>courts.alaska.gov/</w:t>
+            </w:r>
+            <w:proofErr w:type="spellStart"/>
+            <w:r>
+              <w:t>efile</w:t>
+            </w:r>
+            <w:proofErr w:type="spellEnd"/>
+            <w:r>
+              <w:t>/users.htm</w:t>
             </w:r>
           </w:p>
         </w:tc>
@@ -7351,8 +7605,13 @@
             <w:r>
               <w:t xml:space="preserve">{{ </w:t>
             </w:r>
-            <w:r>
-              <w:t>other_party_in_case }</w:t>
+            <w:proofErr w:type="spellStart"/>
+            <w:r>
+              <w:t>other_party_in_case</w:t>
+            </w:r>
+            <w:proofErr w:type="spellEnd"/>
+            <w:r>
+              <w:t xml:space="preserve"> }</w:t>
             </w:r>
             <w:r>
               <w:t>}</w:t>
@@ -7410,8 +7669,13 @@
             <w:r>
               <w:t xml:space="preserve">{{ </w:t>
             </w:r>
-            <w:r>
-              <w:t>other_party_in_case }</w:t>
+            <w:proofErr w:type="spellStart"/>
+            <w:r>
+              <w:t>other_party_in_case</w:t>
+            </w:r>
+            <w:proofErr w:type="spellEnd"/>
+            <w:r>
+              <w:t xml:space="preserve"> }</w:t>
             </w:r>
             <w:r>
               <w:t xml:space="preserve">} </w:t>
@@ -7550,27 +7814,14 @@
               <w:lastRenderedPageBreak/>
               <w:t xml:space="preserve">Step </w:t>
             </w:r>
-            <w:r>
-              <w:fldChar w:fldCharType="begin"/>
-            </w:r>
-            <w:r>
-              <w:instrText xml:space="preserve"> SEQ stepList \* MERGEFORMAT </w:instrText>
-            </w:r>
-            <w:r>
-              <w:fldChar w:fldCharType="separate"/>
-            </w:r>
-            <w:r>
-              <w:rPr>
-                <w:noProof/>
-              </w:rPr>
-              <w:t>15</w:t>
-            </w:r>
-            <w:r>
-              <w:rPr>
-                <w:noProof/>
-              </w:rPr>
-              <w:fldChar w:fldCharType="end"/>
-            </w:r>
+            <w:fldSimple w:instr=" SEQ stepList \* MERGEFORMAT ">
+              <w:r>
+                <w:rPr>
+                  <w:noProof/>
+                </w:rPr>
+                <w:t>15</w:t>
+              </w:r>
+            </w:fldSimple>
             <w:r>
               <w:t>: What to expect after you file</w:t>
             </w:r>
@@ -7611,8 +7862,13 @@
             <w:r>
               <w:t xml:space="preserve">{{ </w:t>
             </w:r>
-            <w:r>
-              <w:t>other_party_in_case }</w:t>
+            <w:proofErr w:type="spellStart"/>
+            <w:r>
+              <w:t>other_party_in_case</w:t>
+            </w:r>
+            <w:proofErr w:type="spellEnd"/>
+            <w:r>
+              <w:t xml:space="preserve"> }</w:t>
             </w:r>
             <w:r>
               <w:t>}</w:t>
@@ -7730,8 +7986,13 @@
             <w:r>
               <w:t xml:space="preserve">{{ </w:t>
             </w:r>
-            <w:r>
-              <w:t>other_party_in_case }</w:t>
+            <w:proofErr w:type="spellStart"/>
+            <w:r>
+              <w:t>other_party_in_case</w:t>
+            </w:r>
+            <w:proofErr w:type="spellEnd"/>
+            <w:r>
+              <w:t xml:space="preserve"> }</w:t>
             </w:r>
             <w:r>
               <w:t xml:space="preserve">} </w:t>
@@ -7919,8 +8180,21 @@
               <w:br/>
             </w:r>
             <w:r>
-              <w:t>youtube.com/watch?v=egoBeRFB_Uw</w:t>
-            </w:r>
+              <w:t>youtube.com/</w:t>
+            </w:r>
+            <w:proofErr w:type="spellStart"/>
+            <w:r>
+              <w:t>watch?v</w:t>
+            </w:r>
+            <w:proofErr w:type="spellEnd"/>
+            <w:r>
+              <w:t>=</w:t>
+            </w:r>
+            <w:proofErr w:type="spellStart"/>
+            <w:r>
+              <w:t>egoBeRFB_Uw</w:t>
+            </w:r>
+            <w:proofErr w:type="spellEnd"/>
           </w:p>
           <w:p>
             <w:pPr>
@@ -7962,8 +8236,13 @@
               <w:br/>
             </w:r>
             <w:r>
-              <w:t>courts.alaska.gov/shc/family/motions.htm#reply</w:t>
-            </w:r>
+              <w:t>courts.alaska.gov/shc/family/</w:t>
+            </w:r>
+            <w:proofErr w:type="spellStart"/>
+            <w:r>
+              <w:t>motions.htm#reply</w:t>
+            </w:r>
+            <w:proofErr w:type="spellEnd"/>
           </w:p>
         </w:tc>
       </w:tr>
@@ -8072,27 +8351,14 @@
             <w:r>
               <w:t xml:space="preserve">Step </w:t>
             </w:r>
-            <w:r>
-              <w:fldChar w:fldCharType="begin"/>
-            </w:r>
-            <w:r>
-              <w:instrText xml:space="preserve"> SEQ stepList \* MERGEFORMAT </w:instrText>
-            </w:r>
-            <w:r>
-              <w:fldChar w:fldCharType="separate"/>
-            </w:r>
-            <w:r>
-              <w:rPr>
-                <w:noProof/>
-              </w:rPr>
-              <w:t>16</w:t>
-            </w:r>
-            <w:r>
-              <w:rPr>
-                <w:noProof/>
-              </w:rPr>
-              <w:fldChar w:fldCharType="end"/>
-            </w:r>
+            <w:fldSimple w:instr=" SEQ stepList \* MERGEFORMAT ">
+              <w:r>
+                <w:rPr>
+                  <w:noProof/>
+                </w:rPr>
+                <w:t>16</w:t>
+              </w:r>
+            </w:fldSimple>
             <w:r>
               <w:t xml:space="preserve"> : </w:t>
             </w:r>
@@ -8168,8 +8434,12 @@
             </w:r>
             <w:r>
               <w:br/>
+            </w:r>
+            <w:proofErr w:type="spellStart"/>
+            <w:r>
               <w:t>ChangingChildSupport</w:t>
             </w:r>
+            <w:proofErr w:type="spellEnd"/>
           </w:p>
           <w:p>
             <w:pPr>
@@ -8196,8 +8466,12 @@
             </w:r>
             <w:r>
               <w:br/>
+            </w:r>
+            <w:proofErr w:type="spellStart"/>
+            <w:r>
               <w:t>EnforcingChildSupport</w:t>
             </w:r>
+            <w:proofErr w:type="spellEnd"/>
           </w:p>
           <w:p>
             <w:pPr>
@@ -8329,27 +8603,14 @@
             <w:r>
               <w:t xml:space="preserve">Step </w:t>
             </w:r>
-            <w:r>
-              <w:fldChar w:fldCharType="begin"/>
-            </w:r>
-            <w:r>
-              <w:instrText xml:space="preserve"> SEQ stepList \* MERGEFORMAT </w:instrText>
-            </w:r>
-            <w:r>
-              <w:fldChar w:fldCharType="separate"/>
-            </w:r>
-            <w:r>
-              <w:rPr>
-                <w:noProof/>
-              </w:rPr>
-              <w:t>17</w:t>
-            </w:r>
-            <w:r>
-              <w:rPr>
-                <w:noProof/>
-              </w:rPr>
-              <w:fldChar w:fldCharType="end"/>
-            </w:r>
+            <w:fldSimple w:instr=" SEQ stepList \* MERGEFORMAT ">
+              <w:r>
+                <w:rPr>
+                  <w:noProof/>
+                </w:rPr>
+                <w:t>17</w:t>
+              </w:r>
+            </w:fldSimple>
             <w:r>
               <w:t xml:space="preserve"> : Find out if you have a court case</w:t>
             </w:r>
@@ -8373,9 +8634,11 @@
               <w:t xml:space="preserve">If you do not know if you have an open divorce, dissolution, or custody case, look for your name in </w:t>
             </w:r>
             <w:hyperlink r:id="rId78" w:history="1">
+              <w:proofErr w:type="spellStart"/>
               <w:r>
                 <w:t>Courtview</w:t>
               </w:r>
+              <w:proofErr w:type="spellEnd"/>
             </w:hyperlink>
             <w:r>
               <w:t>, the Alaska Court System’s list of public court cases.</w:t>
@@ -8435,6 +8698,7 @@
               </w:rPr>
             </w:pPr>
             <w:hyperlink r:id="rId80" w:history="1">
+              <w:proofErr w:type="spellStart"/>
               <w:r>
                 <w:rPr>
                   <w:rStyle w:val="Hyperlink"/>
@@ -8444,6 +8708,7 @@
                 </w:rPr>
                 <w:t>Courtview</w:t>
               </w:r>
+              <w:proofErr w:type="spellEnd"/>
             </w:hyperlink>
             <w:r>
               <w:rPr>
@@ -8460,7 +8725,25 @@
                   <w:color w:val="202529"/>
                   <w:u w:val="none"/>
                 </w:rPr>
-                <w:t>records.courts.alaska.gov/eaccess/home.page.2</w:t>
+                <w:t>records.courts.alaska.gov/</w:t>
+              </w:r>
+              <w:proofErr w:type="spellStart"/>
+              <w:r>
+                <w:rPr>
+                  <w:rStyle w:val="Hyperlink"/>
+                  <w:color w:val="202529"/>
+                  <w:u w:val="none"/>
+                </w:rPr>
+                <w:t>eaccess</w:t>
+              </w:r>
+              <w:proofErr w:type="spellEnd"/>
+              <w:r>
+                <w:rPr>
+                  <w:rStyle w:val="Hyperlink"/>
+                  <w:color w:val="202529"/>
+                  <w:u w:val="none"/>
+                </w:rPr>
+                <w:t>/home.page.2</w:t>
               </w:r>
             </w:hyperlink>
           </w:p>
@@ -8865,7 +9148,11 @@
         </w:tc>
       </w:tr>
     </w:tbl>
-    <w:p/>
+    <w:p>
+      <w:pPr>
+        <w:spacing w:before="0" w:beforeAutospacing="0" w:after="0" w:afterAutospacing="0" w:line="20" w:lineRule="exact"/>
+      </w:pPr>
+    </w:p>
     <w:sectPr>
       <w:headerReference w:type="default" r:id="rId88"/>
       <w:footerReference w:type="default" r:id="rId89"/>
@@ -8926,27 +9213,14 @@
     <w:r>
       <w:t xml:space="preserve"> of </w:t>
     </w:r>
-    <w:r>
-      <w:fldChar w:fldCharType="begin"/>
-    </w:r>
-    <w:r>
-      <w:instrText xml:space="preserve"> NUMPAGES  \* Arabic  \* MERGEFORMAT </w:instrText>
-    </w:r>
-    <w:r>
-      <w:fldChar w:fldCharType="separate"/>
-    </w:r>
-    <w:r>
-      <w:rPr>
-        <w:noProof/>
-      </w:rPr>
-      <w:t>19</w:t>
-    </w:r>
-    <w:r>
-      <w:rPr>
-        <w:noProof/>
-      </w:rPr>
-      <w:fldChar w:fldCharType="end"/>
-    </w:r>
+    <w:fldSimple w:instr=" NUMPAGES  \* Arabic  \* MERGEFORMAT ">
+      <w:r>
+        <w:rPr>
+          <w:noProof/>
+        </w:rPr>
+        <w:t>19</w:t>
+      </w:r>
+    </w:fldSimple>
     <w:r>
       <w:t xml:space="preserve"> pages</w:t>
     </w:r>

</xml_diff>